<commit_message>
final version of documentation for Tema3.3
</commit_message>
<xml_diff>
--- a/Documentatie3.docx
+++ b/Documentatie3.docx
@@ -588,160 +588,6 @@
           <w:szCs w:val="24"/>
         </w:rPr>
       </w:pPr>
-      <w:r>
-        <w:rPr>
-          <w:sz w:val="24"/>
-          <w:szCs w:val="24"/>
-        </w:rPr>
-        <w:t xml:space="preserve">Initializare: </w:t>
-      </w:r>
-      <w:r>
-        <w:rPr>
-          <w:b/>
-          <w:sz w:val="24"/>
-          <w:szCs w:val="24"/>
-        </w:rPr>
-        <w:t>Aleatoare</w:t>
-      </w:r>
-    </w:p>
-    <w:p>
-      <w:pPr>
-        <w:spacing w:after="0"/>
-        <w:rPr>
-          <w:sz w:val="24"/>
-          <w:szCs w:val="24"/>
-        </w:rPr>
-      </w:pPr>
-      <w:r>
-        <w:rPr>
-          <w:sz w:val="24"/>
-          <w:szCs w:val="24"/>
-        </w:rPr>
-        <w:t xml:space="preserve">Selectare parinti: </w:t>
-      </w:r>
-      <w:r>
-        <w:rPr>
-          <w:b/>
-          <w:sz w:val="24"/>
-          <w:szCs w:val="24"/>
-        </w:rPr>
-        <w:t>Selectia Turnir</w:t>
-      </w:r>
-    </w:p>
-    <w:p>
-      <w:pPr>
-        <w:spacing w:after="0"/>
-        <w:rPr>
-          <w:sz w:val="24"/>
-          <w:szCs w:val="24"/>
-        </w:rPr>
-      </w:pPr>
-      <w:r>
-        <w:rPr>
-          <w:sz w:val="24"/>
-          <w:szCs w:val="24"/>
-        </w:rPr>
-        <w:t xml:space="preserve">Numar copii necesari: </w:t>
-      </w:r>
-      <w:r>
-        <w:rPr>
-          <w:b/>
-          <w:sz w:val="24"/>
-          <w:szCs w:val="24"/>
-        </w:rPr>
-        <w:t>20</w:t>
-      </w:r>
-    </w:p>
-    <w:p>
-      <w:pPr>
-        <w:spacing w:after="0"/>
-        <w:rPr>
-          <w:sz w:val="24"/>
-          <w:szCs w:val="24"/>
-        </w:rPr>
-      </w:pPr>
-      <w:r>
-        <w:rPr>
-          <w:sz w:val="24"/>
-          <w:szCs w:val="24"/>
-        </w:rPr>
-        <w:t xml:space="preserve">Incrucisare: </w:t>
-      </w:r>
-      <w:r>
-        <w:rPr>
-          <w:b/>
-          <w:sz w:val="24"/>
-          <w:szCs w:val="24"/>
-        </w:rPr>
-        <w:t>Incrucisare cu un punct de taietura</w:t>
-      </w:r>
-    </w:p>
-    <w:p>
-      <w:pPr>
-        <w:spacing w:after="0"/>
-        <w:rPr>
-          <w:b/>
-          <w:sz w:val="24"/>
-          <w:szCs w:val="24"/>
-        </w:rPr>
-      </w:pPr>
-      <w:r>
-        <w:rPr>
-          <w:sz w:val="24"/>
-          <w:szCs w:val="24"/>
-        </w:rPr>
-        <w:t xml:space="preserve">Mutatie: </w:t>
-      </w:r>
-      <w:r>
-        <w:rPr>
-          <w:b/>
-          <w:sz w:val="24"/>
-          <w:szCs w:val="24"/>
-        </w:rPr>
-        <w:t>Random</w:t>
-      </w:r>
-      <w:r>
-        <w:rPr>
-          <w:b/>
-          <w:sz w:val="24"/>
-          <w:szCs w:val="24"/>
-        </w:rPr>
-        <w:t xml:space="preserve"> Swap</w:t>
-      </w:r>
-    </w:p>
-    <w:p>
-      <w:pPr>
-        <w:spacing w:after="0"/>
-        <w:rPr>
-          <w:b/>
-          <w:sz w:val="24"/>
-          <w:szCs w:val="24"/>
-        </w:rPr>
-      </w:pPr>
-      <w:r>
-        <w:rPr>
-          <w:sz w:val="24"/>
-          <w:szCs w:val="24"/>
-        </w:rPr>
-        <w:t xml:space="preserve">Selectia supravietuitorilor: </w:t>
-      </w:r>
-      <w:r>
-        <w:rPr>
-          <w:b/>
-          <w:sz w:val="24"/>
-          <w:szCs w:val="24"/>
-        </w:rPr>
-        <w:t>Replace worst</w:t>
-      </w:r>
-    </w:p>
-    <w:p>
-      <w:pPr>
-        <w:spacing w:after="0"/>
-        <w:rPr>
-          <w:sz w:val="24"/>
-          <w:szCs w:val="24"/>
-        </w:rPr>
-      </w:pPr>
     </w:p>
     <w:p>
       <w:pPr>
@@ -1019,152 +865,6 @@
           <w:szCs w:val="24"/>
         </w:rPr>
       </w:pPr>
-      <w:r>
-        <w:rPr>
-          <w:sz w:val="24"/>
-          <w:szCs w:val="24"/>
-        </w:rPr>
-        <w:t xml:space="preserve">Initializare: </w:t>
-      </w:r>
-      <w:r>
-        <w:rPr>
-          <w:b/>
-          <w:sz w:val="24"/>
-          <w:szCs w:val="24"/>
-        </w:rPr>
-        <w:t>Aleatoare</w:t>
-      </w:r>
-    </w:p>
-    <w:p>
-      <w:pPr>
-        <w:spacing w:after="0"/>
-        <w:rPr>
-          <w:sz w:val="24"/>
-          <w:szCs w:val="24"/>
-        </w:rPr>
-      </w:pPr>
-      <w:r>
-        <w:rPr>
-          <w:sz w:val="24"/>
-          <w:szCs w:val="24"/>
-        </w:rPr>
-        <w:t xml:space="preserve">Selectare parinti: </w:t>
-      </w:r>
-      <w:r>
-        <w:rPr>
-          <w:b/>
-          <w:sz w:val="24"/>
-          <w:szCs w:val="24"/>
-        </w:rPr>
-        <w:t>Selectia Turnir</w:t>
-      </w:r>
-    </w:p>
-    <w:p>
-      <w:pPr>
-        <w:spacing w:after="0"/>
-        <w:rPr>
-          <w:sz w:val="24"/>
-          <w:szCs w:val="24"/>
-        </w:rPr>
-      </w:pPr>
-      <w:r>
-        <w:rPr>
-          <w:sz w:val="24"/>
-          <w:szCs w:val="24"/>
-        </w:rPr>
-        <w:t xml:space="preserve">Numar copii necesari: </w:t>
-      </w:r>
-      <w:r>
-        <w:rPr>
-          <w:b/>
-          <w:sz w:val="24"/>
-          <w:szCs w:val="24"/>
-        </w:rPr>
-        <w:t>20</w:t>
-      </w:r>
-    </w:p>
-    <w:p>
-      <w:pPr>
-        <w:spacing w:after="0"/>
-        <w:rPr>
-          <w:sz w:val="24"/>
-          <w:szCs w:val="24"/>
-        </w:rPr>
-      </w:pPr>
-      <w:r>
-        <w:rPr>
-          <w:sz w:val="24"/>
-          <w:szCs w:val="24"/>
-        </w:rPr>
-        <w:t xml:space="preserve">Incrucisare: </w:t>
-      </w:r>
-      <w:r>
-        <w:rPr>
-          <w:b/>
-          <w:sz w:val="24"/>
-          <w:szCs w:val="24"/>
-        </w:rPr>
-        <w:t>Incrucisare cu un punct de taietura</w:t>
-      </w:r>
-    </w:p>
-    <w:p>
-      <w:pPr>
-        <w:spacing w:after="0"/>
-        <w:rPr>
-          <w:b/>
-          <w:sz w:val="24"/>
-          <w:szCs w:val="24"/>
-        </w:rPr>
-      </w:pPr>
-      <w:r>
-        <w:rPr>
-          <w:sz w:val="24"/>
-          <w:szCs w:val="24"/>
-        </w:rPr>
-        <w:t xml:space="preserve">Mutatie: </w:t>
-      </w:r>
-      <w:r>
-        <w:rPr>
-          <w:b/>
-          <w:sz w:val="24"/>
-          <w:szCs w:val="24"/>
-        </w:rPr>
-        <w:t>Random Swap</w:t>
-      </w:r>
-    </w:p>
-    <w:p>
-      <w:pPr>
-        <w:spacing w:after="0"/>
-        <w:rPr>
-          <w:b/>
-          <w:sz w:val="24"/>
-          <w:szCs w:val="24"/>
-        </w:rPr>
-      </w:pPr>
-      <w:r>
-        <w:rPr>
-          <w:sz w:val="24"/>
-          <w:szCs w:val="24"/>
-        </w:rPr>
-        <w:t xml:space="preserve">Selectia supravietuitorilor: </w:t>
-      </w:r>
-      <w:r>
-        <w:rPr>
-          <w:b/>
-          <w:sz w:val="24"/>
-          <w:szCs w:val="24"/>
-        </w:rPr>
-        <w:t>Replace worst</w:t>
-      </w:r>
-    </w:p>
-    <w:p>
-      <w:pPr>
-        <w:spacing w:after="0"/>
-        <w:rPr>
-          <w:sz w:val="24"/>
-          <w:szCs w:val="24"/>
-        </w:rPr>
-      </w:pPr>
     </w:p>
     <w:p>
       <w:pPr>
@@ -1598,11 +1298,62 @@
           <w:szCs w:val="24"/>
         </w:rPr>
       </w:pPr>
-      <w:r>
-        <w:rPr>
-          <w:sz w:val="24"/>
-          <w:szCs w:val="24"/>
-        </w:rPr>
+    </w:p>
+    <w:p>
+      <w:pPr>
+        <w:spacing w:after="0"/>
+        <w:rPr>
+          <w:b/>
+          <w:sz w:val="24"/>
+          <w:szCs w:val="24"/>
+        </w:rPr>
+      </w:pPr>
+    </w:p>
+    <w:p>
+      <w:pPr>
+        <w:spacing w:after="0"/>
+        <w:rPr>
+          <w:b/>
+          <w:sz w:val="24"/>
+          <w:szCs w:val="24"/>
+        </w:rPr>
+      </w:pPr>
+    </w:p>
+    <w:p>
+      <w:pPr>
+        <w:spacing w:after="0"/>
+        <w:rPr>
+          <w:b/>
+          <w:sz w:val="24"/>
+          <w:szCs w:val="24"/>
+        </w:rPr>
+      </w:pPr>
+    </w:p>
+    <w:p>
+      <w:pPr>
+        <w:spacing w:after="0"/>
+        <w:rPr>
+          <w:b/>
+          <w:sz w:val="24"/>
+          <w:szCs w:val="24"/>
+        </w:rPr>
+      </w:pPr>
+    </w:p>
+    <w:p>
+      <w:pPr>
+        <w:spacing w:after="0"/>
+        <w:rPr>
+          <w:b/>
+          <w:sz w:val="24"/>
+          <w:szCs w:val="24"/>
+        </w:rPr>
+      </w:pPr>
+      <w:r>
+        <w:rPr>
+          <w:sz w:val="24"/>
+          <w:szCs w:val="24"/>
+        </w:rPr>
+        <w:lastRenderedPageBreak/>
         <w:t xml:space="preserve">Numar biti: </w:t>
       </w:r>
       <w:r>
@@ -1618,152 +1369,6 @@
       <w:pPr>
         <w:spacing w:after="0"/>
         <w:rPr>
-          <w:sz w:val="24"/>
-          <w:szCs w:val="24"/>
-        </w:rPr>
-      </w:pPr>
-      <w:r>
-        <w:rPr>
-          <w:sz w:val="24"/>
-          <w:szCs w:val="24"/>
-        </w:rPr>
-        <w:t xml:space="preserve">Initializare: </w:t>
-      </w:r>
-      <w:r>
-        <w:rPr>
-          <w:b/>
-          <w:sz w:val="24"/>
-          <w:szCs w:val="24"/>
-        </w:rPr>
-        <w:t>Aleatoare</w:t>
-      </w:r>
-    </w:p>
-    <w:p>
-      <w:pPr>
-        <w:spacing w:after="0"/>
-        <w:rPr>
-          <w:sz w:val="24"/>
-          <w:szCs w:val="24"/>
-        </w:rPr>
-      </w:pPr>
-      <w:r>
-        <w:rPr>
-          <w:sz w:val="24"/>
-          <w:szCs w:val="24"/>
-        </w:rPr>
-        <w:t xml:space="preserve">Selectare parinti: </w:t>
-      </w:r>
-      <w:r>
-        <w:rPr>
-          <w:b/>
-          <w:sz w:val="24"/>
-          <w:szCs w:val="24"/>
-        </w:rPr>
-        <w:t>Selectia Turnir</w:t>
-      </w:r>
-    </w:p>
-    <w:p>
-      <w:pPr>
-        <w:spacing w:after="0"/>
-        <w:rPr>
-          <w:sz w:val="24"/>
-          <w:szCs w:val="24"/>
-        </w:rPr>
-      </w:pPr>
-      <w:r>
-        <w:rPr>
-          <w:sz w:val="24"/>
-          <w:szCs w:val="24"/>
-        </w:rPr>
-        <w:t xml:space="preserve">Numar copii necesari: </w:t>
-      </w:r>
-      <w:r>
-        <w:rPr>
-          <w:b/>
-          <w:sz w:val="24"/>
-          <w:szCs w:val="24"/>
-        </w:rPr>
-        <w:t>20</w:t>
-      </w:r>
-    </w:p>
-    <w:p>
-      <w:pPr>
-        <w:spacing w:after="0"/>
-        <w:rPr>
-          <w:sz w:val="24"/>
-          <w:szCs w:val="24"/>
-        </w:rPr>
-      </w:pPr>
-      <w:r>
-        <w:rPr>
-          <w:sz w:val="24"/>
-          <w:szCs w:val="24"/>
-        </w:rPr>
-        <w:t xml:space="preserve">Incrucisare: </w:t>
-      </w:r>
-      <w:r>
-        <w:rPr>
-          <w:b/>
-          <w:sz w:val="24"/>
-          <w:szCs w:val="24"/>
-        </w:rPr>
-        <w:t>Incrucisare cu un punct de taietura</w:t>
-      </w:r>
-    </w:p>
-    <w:p>
-      <w:pPr>
-        <w:spacing w:after="0"/>
-        <w:rPr>
-          <w:b/>
-          <w:sz w:val="24"/>
-          <w:szCs w:val="24"/>
-        </w:rPr>
-      </w:pPr>
-      <w:r>
-        <w:rPr>
-          <w:sz w:val="24"/>
-          <w:szCs w:val="24"/>
-        </w:rPr>
-        <w:t xml:space="preserve">Mutatie: </w:t>
-      </w:r>
-      <w:r>
-        <w:rPr>
-          <w:b/>
-          <w:sz w:val="24"/>
-          <w:szCs w:val="24"/>
-        </w:rPr>
-        <w:t>Random Swap</w:t>
-      </w:r>
-    </w:p>
-    <w:p>
-      <w:pPr>
-        <w:spacing w:after="0"/>
-        <w:rPr>
-          <w:b/>
-          <w:sz w:val="24"/>
-          <w:szCs w:val="24"/>
-        </w:rPr>
-      </w:pPr>
-      <w:r>
-        <w:rPr>
-          <w:sz w:val="24"/>
-          <w:szCs w:val="24"/>
-        </w:rPr>
-        <w:t xml:space="preserve">Selectia supravietuitorilor: </w:t>
-      </w:r>
-      <w:r>
-        <w:rPr>
-          <w:b/>
-          <w:sz w:val="24"/>
-          <w:szCs w:val="24"/>
-        </w:rPr>
-        <w:t>Replace worst</w:t>
-      </w:r>
-    </w:p>
-    <w:p>
-      <w:pPr>
-        <w:spacing w:after="0"/>
-        <w:rPr>
           <w:b/>
           <w:sz w:val="24"/>
           <w:szCs w:val="24"/>
@@ -2167,6 +1772,123 @@
         <w:spacing w:after="0"/>
         <w:rPr>
           <w:b/>
+          <w:sz w:val="24"/>
+          <w:szCs w:val="24"/>
+        </w:rPr>
+      </w:pPr>
+    </w:p>
+    <w:p>
+      <w:pPr>
+        <w:spacing w:after="0"/>
+        <w:rPr>
+          <w:sz w:val="24"/>
+          <w:szCs w:val="24"/>
+        </w:rPr>
+      </w:pPr>
+    </w:p>
+    <w:p>
+      <w:pPr>
+        <w:spacing w:after="0"/>
+        <w:rPr>
+          <w:sz w:val="24"/>
+          <w:szCs w:val="24"/>
+        </w:rPr>
+      </w:pPr>
+    </w:p>
+    <w:p>
+      <w:pPr>
+        <w:spacing w:after="0"/>
+        <w:rPr>
+          <w:sz w:val="24"/>
+          <w:szCs w:val="24"/>
+        </w:rPr>
+      </w:pPr>
+    </w:p>
+    <w:p>
+      <w:pPr>
+        <w:spacing w:after="0"/>
+        <w:rPr>
+          <w:sz w:val="24"/>
+          <w:szCs w:val="24"/>
+        </w:rPr>
+      </w:pPr>
+    </w:p>
+    <w:p>
+      <w:pPr>
+        <w:spacing w:after="0"/>
+        <w:rPr>
+          <w:sz w:val="24"/>
+          <w:szCs w:val="24"/>
+        </w:rPr>
+      </w:pPr>
+    </w:p>
+    <w:p>
+      <w:pPr>
+        <w:spacing w:after="0"/>
+        <w:rPr>
+          <w:sz w:val="24"/>
+          <w:szCs w:val="24"/>
+        </w:rPr>
+      </w:pPr>
+    </w:p>
+    <w:p>
+      <w:pPr>
+        <w:spacing w:after="0"/>
+        <w:rPr>
+          <w:sz w:val="24"/>
+          <w:szCs w:val="24"/>
+        </w:rPr>
+      </w:pPr>
+    </w:p>
+    <w:p>
+      <w:pPr>
+        <w:spacing w:after="0"/>
+        <w:rPr>
+          <w:sz w:val="24"/>
+          <w:szCs w:val="24"/>
+        </w:rPr>
+      </w:pPr>
+    </w:p>
+    <w:p>
+      <w:pPr>
+        <w:spacing w:after="0"/>
+        <w:rPr>
+          <w:sz w:val="24"/>
+          <w:szCs w:val="24"/>
+        </w:rPr>
+      </w:pPr>
+    </w:p>
+    <w:p>
+      <w:pPr>
+        <w:spacing w:after="0"/>
+        <w:rPr>
+          <w:sz w:val="24"/>
+          <w:szCs w:val="24"/>
+        </w:rPr>
+      </w:pPr>
+    </w:p>
+    <w:p>
+      <w:pPr>
+        <w:spacing w:after="0"/>
+        <w:rPr>
+          <w:sz w:val="24"/>
+          <w:szCs w:val="24"/>
+        </w:rPr>
+      </w:pPr>
+    </w:p>
+    <w:p>
+      <w:pPr>
+        <w:spacing w:after="0"/>
+        <w:rPr>
+          <w:sz w:val="24"/>
+          <w:szCs w:val="24"/>
+        </w:rPr>
+      </w:pPr>
+    </w:p>
+    <w:p>
+      <w:pPr>
+        <w:spacing w:after="0"/>
+        <w:rPr>
           <w:sz w:val="24"/>
           <w:szCs w:val="24"/>
         </w:rPr>
@@ -2504,17 +2226,35 @@
           <w:sz w:val="24"/>
           <w:szCs w:val="24"/>
         </w:rPr>
-        <w:t>SWAP MUTATION</w:t>
-      </w:r>
-    </w:p>
-    <w:p>
-      <w:pPr>
+        <w:t>NO</w:t>
+      </w:r>
+      <w:r>
         <w:rPr>
           <w:b/>
           <w:i/>
           <w:sz w:val="24"/>
           <w:szCs w:val="24"/>
         </w:rPr>
+        <w:t xml:space="preserve"> MUTATION</w:t>
+      </w:r>
+      <w:r>
+        <w:rPr>
+          <w:b/>
+          <w:i/>
+          <w:sz w:val="24"/>
+          <w:szCs w:val="24"/>
+        </w:rPr>
+        <w:t xml:space="preserve"> APPLIED  (SWAP IMPLEMENTED)</w:t>
+      </w:r>
+    </w:p>
+    <w:p>
+      <w:pPr>
+        <w:rPr>
+          <w:b/>
+          <w:i/>
+          <w:sz w:val="24"/>
+          <w:szCs w:val="24"/>
+        </w:rPr>
       </w:pPr>
       <w:r>
         <w:rPr>
@@ -2538,6 +2278,13 @@
         <w:rPr>
           <w:sz w:val="24"/>
           <w:szCs w:val="24"/>
+        </w:rPr>
+      </w:pPr>
+    </w:p>
+    <w:p>
+      <w:pPr>
+        <w:rPr>
+          <w:lang w:eastAsia="ro-RO"/>
         </w:rPr>
       </w:pPr>
     </w:p>
@@ -2596,7 +2343,6 @@
           <w:u w:val="single"/>
           <w:lang w:eastAsia="ro-RO"/>
         </w:rPr>
-        <w:lastRenderedPageBreak/>
         <w:t>Rezultate</w:t>
       </w:r>
     </w:p>
@@ -2606,6 +2352,1321 @@
           <w:lang w:eastAsia="ro-RO"/>
         </w:rPr>
       </w:pPr>
+    </w:p>
+    <w:p>
+      <w:pPr>
+        <w:spacing w:after="0"/>
+        <w:rPr>
+          <w:b/>
+          <w:sz w:val="24"/>
+          <w:szCs w:val="24"/>
+        </w:rPr>
+      </w:pPr>
+      <w:r>
+        <w:rPr>
+          <w:sz w:val="24"/>
+          <w:szCs w:val="24"/>
+        </w:rPr>
+        <w:t xml:space="preserve">Orase: </w:t>
+      </w:r>
+      <w:r>
+        <w:rPr>
+          <w:b/>
+          <w:sz w:val="24"/>
+          <w:szCs w:val="24"/>
+        </w:rPr>
+        <w:t>51</w:t>
+      </w:r>
+    </w:p>
+    <w:p>
+      <w:pPr>
+        <w:spacing w:after="0"/>
+        <w:rPr>
+          <w:b/>
+          <w:sz w:val="24"/>
+          <w:szCs w:val="24"/>
+        </w:rPr>
+      </w:pPr>
+    </w:p>
+    <w:p>
+      <w:pPr>
+        <w:spacing w:after="0"/>
+        <w:rPr>
+          <w:sz w:val="24"/>
+          <w:szCs w:val="24"/>
+        </w:rPr>
+      </w:pPr>
+      <w:r>
+        <w:rPr>
+          <w:sz w:val="24"/>
+          <w:szCs w:val="24"/>
+        </w:rPr>
+        <w:t xml:space="preserve">Populatie: </w:t>
+      </w:r>
+      <w:r>
+        <w:rPr>
+          <w:b/>
+          <w:sz w:val="24"/>
+          <w:szCs w:val="24"/>
+        </w:rPr>
+        <w:t>32</w:t>
+      </w:r>
+    </w:p>
+    <w:p>
+      <w:pPr>
+        <w:spacing w:after="0"/>
+        <w:rPr>
+          <w:b/>
+          <w:sz w:val="24"/>
+          <w:szCs w:val="24"/>
+        </w:rPr>
+      </w:pPr>
+      <w:r>
+        <w:rPr>
+          <w:sz w:val="24"/>
+          <w:szCs w:val="24"/>
+        </w:rPr>
+        <w:t>Numar generatii necesare pentru a atinge solutia</w:t>
+      </w:r>
+      <w:r>
+        <w:rPr>
+          <w:sz w:val="24"/>
+          <w:szCs w:val="24"/>
+        </w:rPr>
+        <w:t xml:space="preserve"> optima</w:t>
+      </w:r>
+      <w:r>
+        <w:rPr>
+          <w:sz w:val="24"/>
+          <w:szCs w:val="24"/>
+        </w:rPr>
+        <w:t xml:space="preserve">: </w:t>
+      </w:r>
+      <w:r>
+        <w:rPr>
+          <w:b/>
+          <w:sz w:val="24"/>
+          <w:szCs w:val="24"/>
+        </w:rPr>
+        <w:t>1150</w:t>
+      </w:r>
+    </w:p>
+    <w:p>
+      <w:pPr>
+        <w:spacing w:after="0"/>
+        <w:rPr>
+          <w:sz w:val="24"/>
+          <w:szCs w:val="24"/>
+        </w:rPr>
+      </w:pPr>
+      <w:r>
+        <w:rPr>
+          <w:sz w:val="24"/>
+          <w:szCs w:val="24"/>
+        </w:rPr>
+        <w:t xml:space="preserve">Solutie: </w:t>
+      </w:r>
+      <w:r>
+        <w:rPr>
+          <w:b/>
+          <w:sz w:val="24"/>
+          <w:szCs w:val="24"/>
+        </w:rPr>
+        <w:t>462</w:t>
+      </w:r>
+    </w:p>
+    <w:p>
+      <w:pPr>
+        <w:spacing w:after="0"/>
+        <w:rPr>
+          <w:sz w:val="24"/>
+          <w:szCs w:val="24"/>
+        </w:rPr>
+      </w:pPr>
+    </w:p>
+    <w:p>
+      <w:pPr>
+        <w:spacing w:after="0"/>
+        <w:rPr>
+          <w:sz w:val="24"/>
+          <w:szCs w:val="24"/>
+        </w:rPr>
+      </w:pPr>
+      <w:r>
+        <w:rPr>
+          <w:sz w:val="24"/>
+          <w:szCs w:val="24"/>
+        </w:rPr>
+        <w:t xml:space="preserve">Populatie: </w:t>
+      </w:r>
+      <w:r>
+        <w:rPr>
+          <w:b/>
+          <w:sz w:val="24"/>
+          <w:szCs w:val="24"/>
+        </w:rPr>
+        <w:t>102</w:t>
+      </w:r>
+    </w:p>
+    <w:p>
+      <w:pPr>
+        <w:spacing w:after="0"/>
+        <w:rPr>
+          <w:b/>
+          <w:sz w:val="24"/>
+          <w:szCs w:val="24"/>
+        </w:rPr>
+      </w:pPr>
+      <w:r>
+        <w:rPr>
+          <w:sz w:val="24"/>
+          <w:szCs w:val="24"/>
+        </w:rPr>
+        <w:t>Numar generatii necesare pentru a atinge solutia</w:t>
+      </w:r>
+      <w:r>
+        <w:rPr>
+          <w:sz w:val="24"/>
+          <w:szCs w:val="24"/>
+        </w:rPr>
+        <w:t xml:space="preserve"> optima</w:t>
+      </w:r>
+      <w:r>
+        <w:rPr>
+          <w:sz w:val="24"/>
+          <w:szCs w:val="24"/>
+        </w:rPr>
+        <w:t xml:space="preserve">: </w:t>
+      </w:r>
+      <w:r>
+        <w:rPr>
+          <w:b/>
+          <w:sz w:val="24"/>
+          <w:szCs w:val="24"/>
+        </w:rPr>
+        <w:t>1805</w:t>
+      </w:r>
+    </w:p>
+    <w:p>
+      <w:pPr>
+        <w:spacing w:after="0"/>
+        <w:rPr>
+          <w:sz w:val="24"/>
+          <w:szCs w:val="24"/>
+        </w:rPr>
+      </w:pPr>
+      <w:r>
+        <w:rPr>
+          <w:sz w:val="24"/>
+          <w:szCs w:val="24"/>
+        </w:rPr>
+        <w:t xml:space="preserve">Solutie: </w:t>
+      </w:r>
+      <w:r>
+        <w:rPr>
+          <w:b/>
+          <w:sz w:val="24"/>
+          <w:szCs w:val="24"/>
+        </w:rPr>
+        <w:t>46</w:t>
+      </w:r>
+      <w:r>
+        <w:rPr>
+          <w:b/>
+          <w:sz w:val="24"/>
+          <w:szCs w:val="24"/>
+        </w:rPr>
+        <w:t>6</w:t>
+      </w:r>
+    </w:p>
+    <w:p>
+      <w:pPr>
+        <w:spacing w:after="0"/>
+      </w:pPr>
+    </w:p>
+    <w:p>
+      <w:pPr>
+        <w:spacing w:after="0"/>
+        <w:rPr>
+          <w:sz w:val="24"/>
+          <w:szCs w:val="24"/>
+        </w:rPr>
+      </w:pPr>
+      <w:r>
+        <w:rPr>
+          <w:sz w:val="24"/>
+          <w:szCs w:val="24"/>
+        </w:rPr>
+        <w:t xml:space="preserve">Populatie: </w:t>
+      </w:r>
+      <w:r>
+        <w:rPr>
+          <w:b/>
+          <w:sz w:val="24"/>
+          <w:szCs w:val="24"/>
+        </w:rPr>
+        <w:t>16</w:t>
+      </w:r>
+      <w:r>
+        <w:rPr>
+          <w:b/>
+          <w:sz w:val="24"/>
+          <w:szCs w:val="24"/>
+        </w:rPr>
+        <w:t>2</w:t>
+      </w:r>
+    </w:p>
+    <w:p>
+      <w:pPr>
+        <w:spacing w:after="0"/>
+        <w:rPr>
+          <w:b/>
+          <w:sz w:val="24"/>
+          <w:szCs w:val="24"/>
+        </w:rPr>
+      </w:pPr>
+      <w:r>
+        <w:rPr>
+          <w:sz w:val="24"/>
+          <w:szCs w:val="24"/>
+        </w:rPr>
+        <w:t>Numar generatii necesare pentru a atinge solutia</w:t>
+      </w:r>
+      <w:r>
+        <w:rPr>
+          <w:sz w:val="24"/>
+          <w:szCs w:val="24"/>
+        </w:rPr>
+        <w:t xml:space="preserve"> optima</w:t>
+      </w:r>
+      <w:r>
+        <w:rPr>
+          <w:sz w:val="24"/>
+          <w:szCs w:val="24"/>
+        </w:rPr>
+        <w:t xml:space="preserve">: </w:t>
+      </w:r>
+      <w:r>
+        <w:rPr>
+          <w:b/>
+          <w:sz w:val="24"/>
+          <w:szCs w:val="24"/>
+        </w:rPr>
+        <w:t>875</w:t>
+      </w:r>
+    </w:p>
+    <w:p>
+      <w:pPr>
+        <w:spacing w:after="0"/>
+        <w:rPr>
+          <w:b/>
+          <w:sz w:val="24"/>
+          <w:szCs w:val="24"/>
+        </w:rPr>
+      </w:pPr>
+      <w:r>
+        <w:rPr>
+          <w:sz w:val="24"/>
+          <w:szCs w:val="24"/>
+        </w:rPr>
+        <w:t xml:space="preserve">Solutie: </w:t>
+      </w:r>
+      <w:r>
+        <w:rPr>
+          <w:b/>
+          <w:sz w:val="24"/>
+          <w:szCs w:val="24"/>
+        </w:rPr>
+        <w:t>459</w:t>
+      </w:r>
+    </w:p>
+    <w:p>
+      <w:pPr>
+        <w:spacing w:after="0"/>
+        <w:rPr>
+          <w:b/>
+          <w:sz w:val="24"/>
+          <w:szCs w:val="24"/>
+        </w:rPr>
+      </w:pPr>
+    </w:p>
+    <w:p>
+      <w:pPr>
+        <w:spacing w:after="0"/>
+        <w:rPr>
+          <w:sz w:val="24"/>
+          <w:szCs w:val="24"/>
+        </w:rPr>
+      </w:pPr>
+      <w:r>
+        <w:rPr>
+          <w:sz w:val="24"/>
+          <w:szCs w:val="24"/>
+        </w:rPr>
+        <w:t xml:space="preserve">Populatie: </w:t>
+      </w:r>
+      <w:r>
+        <w:rPr>
+          <w:b/>
+          <w:sz w:val="24"/>
+          <w:szCs w:val="24"/>
+        </w:rPr>
+        <w:t>19</w:t>
+      </w:r>
+      <w:r>
+        <w:rPr>
+          <w:b/>
+          <w:sz w:val="24"/>
+          <w:szCs w:val="24"/>
+        </w:rPr>
+        <w:t>2</w:t>
+      </w:r>
+    </w:p>
+    <w:p>
+      <w:pPr>
+        <w:spacing w:after="0"/>
+        <w:rPr>
+          <w:b/>
+          <w:sz w:val="24"/>
+          <w:szCs w:val="24"/>
+        </w:rPr>
+      </w:pPr>
+      <w:r>
+        <w:rPr>
+          <w:sz w:val="24"/>
+          <w:szCs w:val="24"/>
+        </w:rPr>
+        <w:t>Numar generatii necesare pentru a atinge solutia</w:t>
+      </w:r>
+      <w:r>
+        <w:rPr>
+          <w:sz w:val="24"/>
+          <w:szCs w:val="24"/>
+        </w:rPr>
+        <w:t xml:space="preserve"> optima</w:t>
+      </w:r>
+      <w:r>
+        <w:rPr>
+          <w:sz w:val="24"/>
+          <w:szCs w:val="24"/>
+        </w:rPr>
+        <w:t xml:space="preserve">: </w:t>
+      </w:r>
+      <w:r>
+        <w:rPr>
+          <w:b/>
+          <w:sz w:val="24"/>
+          <w:szCs w:val="24"/>
+        </w:rPr>
+        <w:t>352</w:t>
+      </w:r>
+    </w:p>
+    <w:p>
+      <w:pPr>
+        <w:spacing w:after="0"/>
+        <w:rPr>
+          <w:sz w:val="24"/>
+          <w:szCs w:val="24"/>
+        </w:rPr>
+      </w:pPr>
+      <w:r>
+        <w:rPr>
+          <w:sz w:val="24"/>
+          <w:szCs w:val="24"/>
+        </w:rPr>
+        <w:t xml:space="preserve">Solutie: </w:t>
+      </w:r>
+      <w:r>
+        <w:rPr>
+          <w:b/>
+          <w:sz w:val="24"/>
+          <w:szCs w:val="24"/>
+        </w:rPr>
+        <w:t>462</w:t>
+      </w:r>
+    </w:p>
+    <w:p>
+      <w:pPr>
+        <w:spacing w:after="0"/>
+        <w:rPr>
+          <w:sz w:val="24"/>
+          <w:szCs w:val="24"/>
+        </w:rPr>
+      </w:pPr>
+    </w:p>
+    <w:p>
+      <w:pPr>
+        <w:spacing w:after="0"/>
+        <w:rPr>
+          <w:b/>
+          <w:sz w:val="24"/>
+          <w:szCs w:val="24"/>
+        </w:rPr>
+      </w:pPr>
+      <w:r>
+        <w:rPr>
+          <w:b/>
+          <w:sz w:val="24"/>
+          <w:szCs w:val="24"/>
+        </w:rPr>
+        <w:t>-----------------------------------------------------------------</w:t>
+      </w:r>
+    </w:p>
+    <w:p>
+      <w:pPr>
+        <w:spacing w:after="0"/>
+        <w:rPr>
+          <w:b/>
+          <w:sz w:val="24"/>
+          <w:szCs w:val="24"/>
+        </w:rPr>
+      </w:pPr>
+      <w:r>
+        <w:rPr>
+          <w:sz w:val="24"/>
+          <w:szCs w:val="24"/>
+        </w:rPr>
+        <w:t xml:space="preserve">Orase: </w:t>
+      </w:r>
+      <w:r>
+        <w:rPr>
+          <w:b/>
+          <w:sz w:val="24"/>
+          <w:szCs w:val="24"/>
+        </w:rPr>
+        <w:t>76</w:t>
+      </w:r>
+    </w:p>
+    <w:p>
+      <w:pPr>
+        <w:spacing w:after="0"/>
+        <w:rPr>
+          <w:sz w:val="24"/>
+          <w:szCs w:val="24"/>
+        </w:rPr>
+      </w:pPr>
+    </w:p>
+    <w:p>
+      <w:pPr>
+        <w:spacing w:after="0"/>
+        <w:rPr>
+          <w:sz w:val="24"/>
+          <w:szCs w:val="24"/>
+        </w:rPr>
+      </w:pPr>
+      <w:r>
+        <w:rPr>
+          <w:sz w:val="24"/>
+          <w:szCs w:val="24"/>
+        </w:rPr>
+        <w:t xml:space="preserve">Populatie: </w:t>
+      </w:r>
+      <w:r>
+        <w:rPr>
+          <w:b/>
+          <w:sz w:val="24"/>
+          <w:szCs w:val="24"/>
+        </w:rPr>
+        <w:t>32</w:t>
+      </w:r>
+    </w:p>
+    <w:p>
+      <w:pPr>
+        <w:spacing w:after="0"/>
+        <w:rPr>
+          <w:b/>
+          <w:sz w:val="24"/>
+          <w:szCs w:val="24"/>
+        </w:rPr>
+      </w:pPr>
+      <w:r>
+        <w:rPr>
+          <w:sz w:val="24"/>
+          <w:szCs w:val="24"/>
+        </w:rPr>
+        <w:t>Numar generatii necesare pentru a atinge solutia</w:t>
+      </w:r>
+      <w:r>
+        <w:rPr>
+          <w:sz w:val="24"/>
+          <w:szCs w:val="24"/>
+        </w:rPr>
+        <w:t xml:space="preserve"> optima</w:t>
+      </w:r>
+      <w:r>
+        <w:rPr>
+          <w:sz w:val="24"/>
+          <w:szCs w:val="24"/>
+        </w:rPr>
+        <w:t xml:space="preserve">: </w:t>
+      </w:r>
+      <w:r>
+        <w:rPr>
+          <w:b/>
+          <w:sz w:val="24"/>
+          <w:szCs w:val="24"/>
+        </w:rPr>
+        <w:t>1703</w:t>
+      </w:r>
+    </w:p>
+    <w:p>
+      <w:pPr>
+        <w:spacing w:after="0"/>
+        <w:rPr>
+          <w:sz w:val="24"/>
+          <w:szCs w:val="24"/>
+        </w:rPr>
+      </w:pPr>
+      <w:r>
+        <w:rPr>
+          <w:sz w:val="24"/>
+          <w:szCs w:val="24"/>
+        </w:rPr>
+        <w:t xml:space="preserve">Solutie: </w:t>
+      </w:r>
+      <w:r>
+        <w:rPr>
+          <w:b/>
+          <w:sz w:val="24"/>
+          <w:szCs w:val="24"/>
+        </w:rPr>
+        <w:t>596</w:t>
+      </w:r>
+    </w:p>
+    <w:p>
+      <w:pPr>
+        <w:spacing w:after="0"/>
+        <w:rPr>
+          <w:sz w:val="24"/>
+          <w:szCs w:val="24"/>
+        </w:rPr>
+      </w:pPr>
+    </w:p>
+    <w:p>
+      <w:pPr>
+        <w:spacing w:after="0"/>
+        <w:rPr>
+          <w:sz w:val="24"/>
+          <w:szCs w:val="24"/>
+        </w:rPr>
+      </w:pPr>
+      <w:r>
+        <w:rPr>
+          <w:sz w:val="24"/>
+          <w:szCs w:val="24"/>
+        </w:rPr>
+        <w:t xml:space="preserve">Populatie: </w:t>
+      </w:r>
+      <w:r>
+        <w:rPr>
+          <w:b/>
+          <w:sz w:val="24"/>
+          <w:szCs w:val="24"/>
+        </w:rPr>
+        <w:t>102</w:t>
+      </w:r>
+    </w:p>
+    <w:p>
+      <w:pPr>
+        <w:spacing w:after="0"/>
+        <w:rPr>
+          <w:b/>
+          <w:sz w:val="24"/>
+          <w:szCs w:val="24"/>
+        </w:rPr>
+      </w:pPr>
+      <w:r>
+        <w:rPr>
+          <w:sz w:val="24"/>
+          <w:szCs w:val="24"/>
+        </w:rPr>
+        <w:t>Numar generatii necesare pentru a atinge solutia</w:t>
+      </w:r>
+      <w:r>
+        <w:rPr>
+          <w:sz w:val="24"/>
+          <w:szCs w:val="24"/>
+        </w:rPr>
+        <w:t xml:space="preserve"> optima</w:t>
+      </w:r>
+      <w:r>
+        <w:rPr>
+          <w:sz w:val="24"/>
+          <w:szCs w:val="24"/>
+        </w:rPr>
+        <w:t xml:space="preserve">: </w:t>
+      </w:r>
+      <w:r>
+        <w:rPr>
+          <w:b/>
+          <w:sz w:val="24"/>
+          <w:szCs w:val="24"/>
+        </w:rPr>
+        <w:t>853</w:t>
+      </w:r>
+    </w:p>
+    <w:p>
+      <w:pPr>
+        <w:spacing w:after="0"/>
+        <w:rPr>
+          <w:sz w:val="24"/>
+          <w:szCs w:val="24"/>
+        </w:rPr>
+      </w:pPr>
+      <w:r>
+        <w:rPr>
+          <w:sz w:val="24"/>
+          <w:szCs w:val="24"/>
+        </w:rPr>
+        <w:t xml:space="preserve">Solutie: </w:t>
+      </w:r>
+      <w:r>
+        <w:rPr>
+          <w:b/>
+          <w:sz w:val="24"/>
+          <w:szCs w:val="24"/>
+        </w:rPr>
+        <w:t>594</w:t>
+      </w:r>
+    </w:p>
+    <w:p>
+      <w:pPr>
+        <w:spacing w:after="0"/>
+      </w:pPr>
+    </w:p>
+    <w:p>
+      <w:pPr>
+        <w:spacing w:after="0"/>
+        <w:rPr>
+          <w:sz w:val="24"/>
+          <w:szCs w:val="24"/>
+        </w:rPr>
+      </w:pPr>
+      <w:r>
+        <w:rPr>
+          <w:sz w:val="24"/>
+          <w:szCs w:val="24"/>
+        </w:rPr>
+        <w:t xml:space="preserve">Populatie: </w:t>
+      </w:r>
+      <w:r>
+        <w:rPr>
+          <w:b/>
+          <w:sz w:val="24"/>
+          <w:szCs w:val="24"/>
+        </w:rPr>
+        <w:t>16</w:t>
+      </w:r>
+      <w:r>
+        <w:rPr>
+          <w:b/>
+          <w:sz w:val="24"/>
+          <w:szCs w:val="24"/>
+        </w:rPr>
+        <w:t>2</w:t>
+      </w:r>
+    </w:p>
+    <w:p>
+      <w:pPr>
+        <w:spacing w:after="0"/>
+        <w:rPr>
+          <w:b/>
+          <w:sz w:val="24"/>
+          <w:szCs w:val="24"/>
+        </w:rPr>
+      </w:pPr>
+      <w:r>
+        <w:rPr>
+          <w:sz w:val="24"/>
+          <w:szCs w:val="24"/>
+        </w:rPr>
+        <w:t>Numar generatii necesare pentru a atinge solutia</w:t>
+      </w:r>
+      <w:r>
+        <w:rPr>
+          <w:sz w:val="24"/>
+          <w:szCs w:val="24"/>
+        </w:rPr>
+        <w:t xml:space="preserve"> optima</w:t>
+      </w:r>
+      <w:r>
+        <w:rPr>
+          <w:sz w:val="24"/>
+          <w:szCs w:val="24"/>
+        </w:rPr>
+        <w:t xml:space="preserve">: </w:t>
+      </w:r>
+      <w:r>
+        <w:rPr>
+          <w:b/>
+          <w:sz w:val="24"/>
+          <w:szCs w:val="24"/>
+        </w:rPr>
+        <w:t>9483</w:t>
+      </w:r>
+    </w:p>
+    <w:p>
+      <w:pPr>
+        <w:spacing w:after="0"/>
+        <w:rPr>
+          <w:b/>
+          <w:sz w:val="24"/>
+          <w:szCs w:val="24"/>
+        </w:rPr>
+      </w:pPr>
+      <w:r>
+        <w:rPr>
+          <w:sz w:val="24"/>
+          <w:szCs w:val="24"/>
+        </w:rPr>
+        <w:t xml:space="preserve">Solutie: </w:t>
+      </w:r>
+      <w:r>
+        <w:rPr>
+          <w:b/>
+          <w:sz w:val="24"/>
+          <w:szCs w:val="24"/>
+        </w:rPr>
+        <w:t>590</w:t>
+      </w:r>
+    </w:p>
+    <w:p>
+      <w:pPr>
+        <w:spacing w:after="0"/>
+        <w:rPr>
+          <w:b/>
+          <w:sz w:val="24"/>
+          <w:szCs w:val="24"/>
+        </w:rPr>
+      </w:pPr>
+    </w:p>
+    <w:p>
+      <w:pPr>
+        <w:spacing w:after="0"/>
+        <w:rPr>
+          <w:sz w:val="24"/>
+          <w:szCs w:val="24"/>
+        </w:rPr>
+      </w:pPr>
+      <w:r>
+        <w:rPr>
+          <w:sz w:val="24"/>
+          <w:szCs w:val="24"/>
+        </w:rPr>
+        <w:t xml:space="preserve">Populatie: </w:t>
+      </w:r>
+      <w:r>
+        <w:rPr>
+          <w:b/>
+          <w:sz w:val="24"/>
+          <w:szCs w:val="24"/>
+        </w:rPr>
+        <w:t>19</w:t>
+      </w:r>
+      <w:r>
+        <w:rPr>
+          <w:b/>
+          <w:sz w:val="24"/>
+          <w:szCs w:val="24"/>
+        </w:rPr>
+        <w:t>2</w:t>
+      </w:r>
+    </w:p>
+    <w:p>
+      <w:pPr>
+        <w:spacing w:after="0"/>
+        <w:rPr>
+          <w:b/>
+          <w:sz w:val="24"/>
+          <w:szCs w:val="24"/>
+        </w:rPr>
+      </w:pPr>
+      <w:r>
+        <w:rPr>
+          <w:sz w:val="24"/>
+          <w:szCs w:val="24"/>
+        </w:rPr>
+        <w:t>Numar generatii necesare pentru a atinge solutia</w:t>
+      </w:r>
+      <w:r>
+        <w:rPr>
+          <w:sz w:val="24"/>
+          <w:szCs w:val="24"/>
+        </w:rPr>
+        <w:t xml:space="preserve"> optima</w:t>
+      </w:r>
+      <w:r>
+        <w:rPr>
+          <w:sz w:val="24"/>
+          <w:szCs w:val="24"/>
+        </w:rPr>
+        <w:t xml:space="preserve">: </w:t>
+      </w:r>
+      <w:r>
+        <w:rPr>
+          <w:b/>
+          <w:sz w:val="24"/>
+          <w:szCs w:val="24"/>
+        </w:rPr>
+        <w:t>1852</w:t>
+      </w:r>
+    </w:p>
+    <w:p>
+      <w:pPr>
+        <w:spacing w:after="0"/>
+        <w:rPr>
+          <w:sz w:val="24"/>
+          <w:szCs w:val="24"/>
+        </w:rPr>
+      </w:pPr>
+      <w:r>
+        <w:rPr>
+          <w:sz w:val="24"/>
+          <w:szCs w:val="24"/>
+        </w:rPr>
+        <w:t xml:space="preserve">Solutie: </w:t>
+      </w:r>
+      <w:r>
+        <w:rPr>
+          <w:b/>
+          <w:sz w:val="24"/>
+          <w:szCs w:val="24"/>
+        </w:rPr>
+        <w:t>589</w:t>
+      </w:r>
+    </w:p>
+    <w:p>
+      <w:pPr>
+        <w:spacing w:after="0"/>
+        <w:rPr>
+          <w:b/>
+          <w:sz w:val="24"/>
+          <w:szCs w:val="24"/>
+        </w:rPr>
+      </w:pPr>
+    </w:p>
+    <w:p>
+      <w:pPr>
+        <w:spacing w:after="0"/>
+        <w:rPr>
+          <w:b/>
+          <w:sz w:val="24"/>
+          <w:szCs w:val="24"/>
+        </w:rPr>
+      </w:pPr>
+      <w:r>
+        <w:rPr>
+          <w:sz w:val="24"/>
+          <w:szCs w:val="24"/>
+        </w:rPr>
+        <w:t xml:space="preserve">Orase: </w:t>
+      </w:r>
+      <w:r>
+        <w:rPr>
+          <w:b/>
+          <w:sz w:val="24"/>
+          <w:szCs w:val="24"/>
+        </w:rPr>
+        <w:t>101</w:t>
+      </w:r>
+    </w:p>
+    <w:p>
+      <w:pPr>
+        <w:spacing w:after="0"/>
+        <w:rPr>
+          <w:sz w:val="24"/>
+          <w:szCs w:val="24"/>
+        </w:rPr>
+      </w:pPr>
+    </w:p>
+    <w:p>
+      <w:pPr>
+        <w:spacing w:after="0"/>
+        <w:rPr>
+          <w:sz w:val="24"/>
+          <w:szCs w:val="24"/>
+        </w:rPr>
+      </w:pPr>
+      <w:r>
+        <w:rPr>
+          <w:sz w:val="24"/>
+          <w:szCs w:val="24"/>
+        </w:rPr>
+        <w:t xml:space="preserve">Populatie: </w:t>
+      </w:r>
+      <w:r>
+        <w:rPr>
+          <w:b/>
+          <w:sz w:val="24"/>
+          <w:szCs w:val="24"/>
+        </w:rPr>
+        <w:t>32</w:t>
+      </w:r>
+    </w:p>
+    <w:p>
+      <w:pPr>
+        <w:spacing w:after="0"/>
+        <w:rPr>
+          <w:b/>
+          <w:sz w:val="24"/>
+          <w:szCs w:val="24"/>
+        </w:rPr>
+      </w:pPr>
+      <w:r>
+        <w:rPr>
+          <w:sz w:val="24"/>
+          <w:szCs w:val="24"/>
+        </w:rPr>
+        <w:t>Numar generatii necesare pentru a atinge solutia</w:t>
+      </w:r>
+      <w:r>
+        <w:rPr>
+          <w:sz w:val="24"/>
+          <w:szCs w:val="24"/>
+        </w:rPr>
+        <w:t xml:space="preserve"> optima</w:t>
+      </w:r>
+      <w:r>
+        <w:rPr>
+          <w:sz w:val="24"/>
+          <w:szCs w:val="24"/>
+        </w:rPr>
+        <w:t xml:space="preserve">: </w:t>
+      </w:r>
+      <w:r>
+        <w:rPr>
+          <w:b/>
+          <w:sz w:val="24"/>
+          <w:szCs w:val="24"/>
+        </w:rPr>
+        <w:t>3995</w:t>
+      </w:r>
+    </w:p>
+    <w:p>
+      <w:pPr>
+        <w:spacing w:after="0"/>
+        <w:rPr>
+          <w:sz w:val="24"/>
+          <w:szCs w:val="24"/>
+        </w:rPr>
+      </w:pPr>
+      <w:r>
+        <w:rPr>
+          <w:sz w:val="24"/>
+          <w:szCs w:val="24"/>
+        </w:rPr>
+        <w:t xml:space="preserve">Solutie: </w:t>
+      </w:r>
+      <w:r>
+        <w:rPr>
+          <w:b/>
+          <w:sz w:val="24"/>
+          <w:szCs w:val="24"/>
+        </w:rPr>
+        <w:t>734</w:t>
+      </w:r>
+    </w:p>
+    <w:p>
+      <w:pPr>
+        <w:spacing w:after="0"/>
+        <w:rPr>
+          <w:sz w:val="24"/>
+          <w:szCs w:val="24"/>
+        </w:rPr>
+      </w:pPr>
+    </w:p>
+    <w:p>
+      <w:pPr>
+        <w:spacing w:after="0"/>
+        <w:rPr>
+          <w:sz w:val="24"/>
+          <w:szCs w:val="24"/>
+        </w:rPr>
+      </w:pPr>
+      <w:r>
+        <w:rPr>
+          <w:sz w:val="24"/>
+          <w:szCs w:val="24"/>
+        </w:rPr>
+        <w:t xml:space="preserve">Populatie: </w:t>
+      </w:r>
+      <w:r>
+        <w:rPr>
+          <w:b/>
+          <w:sz w:val="24"/>
+          <w:szCs w:val="24"/>
+        </w:rPr>
+        <w:t>102</w:t>
+      </w:r>
+    </w:p>
+    <w:p>
+      <w:pPr>
+        <w:spacing w:after="0"/>
+        <w:rPr>
+          <w:b/>
+          <w:sz w:val="24"/>
+          <w:szCs w:val="24"/>
+        </w:rPr>
+      </w:pPr>
+      <w:r>
+        <w:rPr>
+          <w:sz w:val="24"/>
+          <w:szCs w:val="24"/>
+        </w:rPr>
+        <w:t>Numar generatii necesare pentru a atinge solutia</w:t>
+      </w:r>
+      <w:r>
+        <w:rPr>
+          <w:sz w:val="24"/>
+          <w:szCs w:val="24"/>
+        </w:rPr>
+        <w:t xml:space="preserve"> optima</w:t>
+      </w:r>
+      <w:r>
+        <w:rPr>
+          <w:sz w:val="24"/>
+          <w:szCs w:val="24"/>
+        </w:rPr>
+        <w:t xml:space="preserve">: </w:t>
+      </w:r>
+      <w:r>
+        <w:rPr>
+          <w:b/>
+          <w:sz w:val="24"/>
+          <w:szCs w:val="24"/>
+        </w:rPr>
+        <w:t>924</w:t>
+      </w:r>
+    </w:p>
+    <w:p>
+      <w:pPr>
+        <w:spacing w:after="0"/>
+        <w:rPr>
+          <w:sz w:val="24"/>
+          <w:szCs w:val="24"/>
+        </w:rPr>
+      </w:pPr>
+      <w:r>
+        <w:rPr>
+          <w:sz w:val="24"/>
+          <w:szCs w:val="24"/>
+        </w:rPr>
+        <w:t xml:space="preserve">Solutie: </w:t>
+      </w:r>
+      <w:r>
+        <w:rPr>
+          <w:b/>
+          <w:sz w:val="24"/>
+          <w:szCs w:val="24"/>
+        </w:rPr>
+        <w:t>713</w:t>
+      </w:r>
+    </w:p>
+    <w:p>
+      <w:pPr>
+        <w:spacing w:after="0"/>
+      </w:pPr>
+    </w:p>
+    <w:p>
+      <w:pPr>
+        <w:spacing w:after="0"/>
+        <w:rPr>
+          <w:sz w:val="24"/>
+          <w:szCs w:val="24"/>
+        </w:rPr>
+      </w:pPr>
+      <w:r>
+        <w:rPr>
+          <w:sz w:val="24"/>
+          <w:szCs w:val="24"/>
+        </w:rPr>
+        <w:t xml:space="preserve">Populatie: </w:t>
+      </w:r>
+      <w:r>
+        <w:rPr>
+          <w:b/>
+          <w:sz w:val="24"/>
+          <w:szCs w:val="24"/>
+        </w:rPr>
+        <w:t>16</w:t>
+      </w:r>
+      <w:r>
+        <w:rPr>
+          <w:b/>
+          <w:sz w:val="24"/>
+          <w:szCs w:val="24"/>
+        </w:rPr>
+        <w:t>2</w:t>
+      </w:r>
+    </w:p>
+    <w:p>
+      <w:pPr>
+        <w:spacing w:after="0"/>
+        <w:rPr>
+          <w:b/>
+          <w:sz w:val="24"/>
+          <w:szCs w:val="24"/>
+        </w:rPr>
+      </w:pPr>
+      <w:r>
+        <w:rPr>
+          <w:sz w:val="24"/>
+          <w:szCs w:val="24"/>
+        </w:rPr>
+        <w:t>Numar generatii necesare pentru a atinge solutia</w:t>
+      </w:r>
+      <w:r>
+        <w:rPr>
+          <w:sz w:val="24"/>
+          <w:szCs w:val="24"/>
+        </w:rPr>
+        <w:t xml:space="preserve"> optima</w:t>
+      </w:r>
+      <w:r>
+        <w:rPr>
+          <w:sz w:val="24"/>
+          <w:szCs w:val="24"/>
+        </w:rPr>
+        <w:t xml:space="preserve">: </w:t>
+      </w:r>
+      <w:r>
+        <w:rPr>
+          <w:b/>
+          <w:sz w:val="24"/>
+          <w:szCs w:val="24"/>
+        </w:rPr>
+        <w:t>6945</w:t>
+      </w:r>
+    </w:p>
+    <w:p>
+      <w:pPr>
+        <w:spacing w:after="0"/>
+        <w:rPr>
+          <w:b/>
+          <w:sz w:val="24"/>
+          <w:szCs w:val="24"/>
+        </w:rPr>
+      </w:pPr>
+      <w:r>
+        <w:rPr>
+          <w:sz w:val="24"/>
+          <w:szCs w:val="24"/>
+        </w:rPr>
+        <w:t xml:space="preserve">Solutie: </w:t>
+      </w:r>
+      <w:r>
+        <w:rPr>
+          <w:b/>
+          <w:sz w:val="24"/>
+          <w:szCs w:val="24"/>
+        </w:rPr>
+        <w:t>722</w:t>
+      </w:r>
+    </w:p>
+    <w:p>
+      <w:pPr>
+        <w:spacing w:after="0"/>
+        <w:rPr>
+          <w:b/>
+          <w:sz w:val="24"/>
+          <w:szCs w:val="24"/>
+        </w:rPr>
+      </w:pPr>
+    </w:p>
+    <w:p>
+      <w:pPr>
+        <w:spacing w:after="0"/>
+        <w:rPr>
+          <w:sz w:val="24"/>
+          <w:szCs w:val="24"/>
+        </w:rPr>
+      </w:pPr>
+      <w:r>
+        <w:rPr>
+          <w:sz w:val="24"/>
+          <w:szCs w:val="24"/>
+        </w:rPr>
+        <w:t xml:space="preserve">Populatie: </w:t>
+      </w:r>
+      <w:r>
+        <w:rPr>
+          <w:b/>
+          <w:sz w:val="24"/>
+          <w:szCs w:val="24"/>
+        </w:rPr>
+        <w:t>19</w:t>
+      </w:r>
+      <w:r>
+        <w:rPr>
+          <w:b/>
+          <w:sz w:val="24"/>
+          <w:szCs w:val="24"/>
+        </w:rPr>
+        <w:t>2</w:t>
+      </w:r>
+    </w:p>
+    <w:p>
+      <w:pPr>
+        <w:spacing w:after="0"/>
+        <w:rPr>
+          <w:b/>
+          <w:sz w:val="24"/>
+          <w:szCs w:val="24"/>
+        </w:rPr>
+      </w:pPr>
+      <w:r>
+        <w:rPr>
+          <w:sz w:val="24"/>
+          <w:szCs w:val="24"/>
+        </w:rPr>
+        <w:t>Numar generatii necesare pentru a atinge solutia</w:t>
+      </w:r>
+      <w:r>
+        <w:rPr>
+          <w:sz w:val="24"/>
+          <w:szCs w:val="24"/>
+        </w:rPr>
+        <w:t xml:space="preserve"> optima</w:t>
+      </w:r>
+      <w:r>
+        <w:rPr>
+          <w:sz w:val="24"/>
+          <w:szCs w:val="24"/>
+        </w:rPr>
+        <w:t xml:space="preserve">: </w:t>
+      </w:r>
+      <w:r>
+        <w:rPr>
+          <w:b/>
+          <w:sz w:val="24"/>
+          <w:szCs w:val="24"/>
+        </w:rPr>
+        <w:t>3973</w:t>
+      </w:r>
+    </w:p>
+    <w:p>
+      <w:pPr>
+        <w:spacing w:after="0"/>
+        <w:rPr>
+          <w:sz w:val="24"/>
+          <w:szCs w:val="24"/>
+        </w:rPr>
+      </w:pPr>
+      <w:r>
+        <w:rPr>
+          <w:sz w:val="24"/>
+          <w:szCs w:val="24"/>
+        </w:rPr>
+        <w:t xml:space="preserve">Solutie: </w:t>
+      </w:r>
+      <w:r>
+        <w:rPr>
+          <w:b/>
+          <w:sz w:val="24"/>
+          <w:szCs w:val="24"/>
+        </w:rPr>
+        <w:t>740</w:t>
+      </w:r>
     </w:p>
     <w:p/>
     <w:sectPr>

</xml_diff>